<commit_message>
fix: Update version number in workflow illustration and remove redundant text
</commit_message>
<xml_diff>
--- a/docs/00-Overview/EXECUTIVE_SUMMARY.docx
+++ b/docs/00-Overview/EXECUTIVE_SUMMARY.docx
@@ -18,6 +18,24 @@
         </w:rPr>
         <w:t>ERP QUTY KARUNIA</w:t>
       </w:r>
+      <w:r>
+        <w:rPr>
+          <w:rFonts w:ascii="Times New Roman" w:hAnsi="Times New Roman" w:cs="Times New Roman"/>
+          <w:sz w:val="72"/>
+        </w:rPr>
+        <w:br/>
+      </w:r>
+    </w:p>
+    <w:p/>
+    <w:p>
+      <w:pPr>
+        <w:rPr>
+          <w:rFonts w:ascii="Calibri" w:hAnsi="Calibri" w:cs="Calibri"/>
+          <w:sz w:val="200"/>
+        </w:rPr>
+      </w:pPr>
+      <w:bookmarkStart w:id="0" w:name="_GoBack"/>
+      <w:bookmarkEnd w:id="0"/>
     </w:p>
     <w:p/>
     <w:p/>
@@ -3898,7 +3916,49 @@
         <w:rPr>
           <w:rFonts w:ascii="Times New Roman" w:hAnsi="Times New Roman" w:cs="Times New Roman"/>
         </w:rPr>
-        <w:t xml:space="preserve"> semua departemen dengan 6 inovasi killer features:</w:t>
+        <w:t xml:space="preserve"> </w:t>
+      </w:r>
+      <w:proofErr w:type="spellStart"/>
+      <w:r>
+        <w:rPr>
+          <w:rFonts w:ascii="Times New Roman" w:hAnsi="Times New Roman" w:cs="Times New Roman"/>
+        </w:rPr>
+        <w:t>semua</w:t>
+      </w:r>
+      <w:proofErr w:type="spellEnd"/>
+      <w:r>
+        <w:rPr>
+          <w:rFonts w:ascii="Times New Roman" w:hAnsi="Times New Roman" w:cs="Times New Roman"/>
+        </w:rPr>
+        <w:t xml:space="preserve"> </w:t>
+      </w:r>
+      <w:proofErr w:type="spellStart"/>
+      <w:r>
+        <w:rPr>
+          <w:rFonts w:ascii="Times New Roman" w:hAnsi="Times New Roman" w:cs="Times New Roman"/>
+        </w:rPr>
+        <w:t>departemen</w:t>
+      </w:r>
+      <w:proofErr w:type="spellEnd"/>
+      <w:r>
+        <w:rPr>
+          <w:rFonts w:ascii="Times New Roman" w:hAnsi="Times New Roman" w:cs="Times New Roman"/>
+        </w:rPr>
+        <w:t xml:space="preserve"> </w:t>
+      </w:r>
+      <w:proofErr w:type="spellStart"/>
+      <w:r>
+        <w:rPr>
+          <w:rFonts w:ascii="Times New Roman" w:hAnsi="Times New Roman" w:cs="Times New Roman"/>
+        </w:rPr>
+        <w:t>dengan</w:t>
+      </w:r>
+      <w:proofErr w:type="spellEnd"/>
+      <w:r>
+        <w:rPr>
+          <w:rFonts w:ascii="Times New Roman" w:hAnsi="Times New Roman" w:cs="Times New Roman"/>
+        </w:rPr>
+        <w:t xml:space="preserve"> 6 inovasi killer features:</w:t>
       </w:r>
     </w:p>
     <w:p>
@@ -5505,7 +5565,35 @@
         <w:rPr>
           <w:rFonts w:ascii="Times New Roman" w:hAnsi="Times New Roman" w:cs="Times New Roman"/>
         </w:rPr>
-        <w:t xml:space="preserve"> Terukur Langsung)</w:t>
+        <w:t xml:space="preserve"> </w:t>
+      </w:r>
+      <w:proofErr w:type="spellStart"/>
+      <w:r>
+        <w:rPr>
+          <w:rFonts w:ascii="Times New Roman" w:hAnsi="Times New Roman" w:cs="Times New Roman"/>
+        </w:rPr>
+        <w:t>Terukur</w:t>
+      </w:r>
+      <w:proofErr w:type="spellEnd"/>
+      <w:r>
+        <w:rPr>
+          <w:rFonts w:ascii="Times New Roman" w:hAnsi="Times New Roman" w:cs="Times New Roman"/>
+        </w:rPr>
+        <w:t xml:space="preserve"> </w:t>
+      </w:r>
+      <w:proofErr w:type="spellStart"/>
+      <w:r>
+        <w:rPr>
+          <w:rFonts w:ascii="Times New Roman" w:hAnsi="Times New Roman" w:cs="Times New Roman"/>
+        </w:rPr>
+        <w:t>Langsung</w:t>
+      </w:r>
+      <w:proofErr w:type="spellEnd"/>
+      <w:r>
+        <w:rPr>
+          <w:rFonts w:ascii="Times New Roman" w:hAnsi="Times New Roman" w:cs="Times New Roman"/>
+        </w:rPr>
+        <w:t>)</w:t>
       </w:r>
     </w:p>
     <w:p>
@@ -9332,7 +9420,21 @@
         <w:rPr>
           <w:rFonts w:ascii="Times New Roman" w:hAnsi="Times New Roman" w:cs="Times New Roman"/>
         </w:rPr>
-        <w:t xml:space="preserve"> server mati saat production?</w:t>
+        <w:t xml:space="preserve"> server </w:t>
+      </w:r>
+      <w:proofErr w:type="spellStart"/>
+      <w:r>
+        <w:rPr>
+          <w:rFonts w:ascii="Times New Roman" w:hAnsi="Times New Roman" w:cs="Times New Roman"/>
+        </w:rPr>
+        <w:t>mati</w:t>
+      </w:r>
+      <w:proofErr w:type="spellEnd"/>
+      <w:r>
+        <w:rPr>
+          <w:rFonts w:ascii="Times New Roman" w:hAnsi="Times New Roman" w:cs="Times New Roman"/>
+        </w:rPr>
+        <w:t xml:space="preserve"> saat production?</w:t>
       </w:r>
     </w:p>
     <w:p>
@@ -9660,12 +9762,7 @@
       </w:r>
       <w:proofErr w:type="spellEnd"/>
       <w:r>
-        <w:t xml:space="preserve">, </w:t>
-      </w:r>
-      <w:bookmarkStart w:id="0" w:name="_GoBack"/>
-      <w:bookmarkEnd w:id="0"/>
-      <w:r>
-        <w:t xml:space="preserve">data </w:t>
+        <w:t xml:space="preserve">, data </w:t>
       </w:r>
       <w:proofErr w:type="spellStart"/>
       <w:r>
@@ -9788,7 +9885,15 @@
       </w:r>
       <w:proofErr w:type="spellEnd"/>
       <w:r>
-        <w:t xml:space="preserve"> dengan software akuntansi (Accurate/Zahir)?</w:t>
+        <w:t xml:space="preserve"> </w:t>
+      </w:r>
+      <w:proofErr w:type="spellStart"/>
+      <w:r>
+        <w:t>dengan</w:t>
+      </w:r>
+      <w:proofErr w:type="spellEnd"/>
+      <w:r>
+        <w:t xml:space="preserve"> software akuntansi (Accurate/Zahir)?</w:t>
       </w:r>
     </w:p>
     <w:p>
@@ -9863,7 +9968,21 @@
         <w:rPr>
           <w:rFonts w:ascii="Times New Roman" w:hAnsi="Times New Roman" w:cs="Times New Roman"/>
         </w:rPr>
-        <w:t xml:space="preserve"> dari luar pabrik (remote)?</w:t>
+        <w:t xml:space="preserve"> </w:t>
+      </w:r>
+      <w:proofErr w:type="spellStart"/>
+      <w:r>
+        <w:rPr>
+          <w:rFonts w:ascii="Times New Roman" w:hAnsi="Times New Roman" w:cs="Times New Roman"/>
+        </w:rPr>
+        <w:t>dari</w:t>
+      </w:r>
+      <w:proofErr w:type="spellEnd"/>
+      <w:r>
+        <w:rPr>
+          <w:rFonts w:ascii="Times New Roman" w:hAnsi="Times New Roman" w:cs="Times New Roman"/>
+        </w:rPr>
+        <w:t xml:space="preserve"> luar pabrik (remote)?</w:t>
       </w:r>
     </w:p>
     <w:p>
@@ -9938,7 +10057,21 @@
         <w:rPr>
           <w:rFonts w:ascii="Times New Roman" w:hAnsi="Times New Roman" w:cs="Times New Roman"/>
         </w:rPr>
-        <w:t xml:space="preserve"> dari hacker?</w:t>
+        <w:t xml:space="preserve"> </w:t>
+      </w:r>
+      <w:proofErr w:type="spellStart"/>
+      <w:r>
+        <w:rPr>
+          <w:rFonts w:ascii="Times New Roman" w:hAnsi="Times New Roman" w:cs="Times New Roman"/>
+        </w:rPr>
+        <w:t>dari</w:t>
+      </w:r>
+      <w:proofErr w:type="spellEnd"/>
+      <w:r>
+        <w:rPr>
+          <w:rFonts w:ascii="Times New Roman" w:hAnsi="Times New Roman" w:cs="Times New Roman"/>
+        </w:rPr>
+        <w:t xml:space="preserve"> hacker?</w:t>
       </w:r>
     </w:p>
     <w:p>
@@ -10382,7 +10515,49 @@
         <w:rPr>
           <w:rFonts w:ascii="Times New Roman" w:hAnsi="Times New Roman" w:cs="Times New Roman"/>
         </w:rPr>
-        <w:t xml:space="preserve">Tidak seperti SAP (Rp 400 juta/tahun) atau </w:t>
+        <w:t xml:space="preserve">Tidak seperti SAP (Rp 400 </w:t>
+      </w:r>
+      <w:proofErr w:type="spellStart"/>
+      <w:r>
+        <w:rPr>
+          <w:rFonts w:ascii="Times New Roman" w:hAnsi="Times New Roman" w:cs="Times New Roman"/>
+        </w:rPr>
+        <w:t>juta</w:t>
+      </w:r>
+      <w:proofErr w:type="spellEnd"/>
+      <w:r>
+        <w:rPr>
+          <w:rFonts w:ascii="Times New Roman" w:hAnsi="Times New Roman" w:cs="Times New Roman"/>
+        </w:rPr>
+        <w:t>/</w:t>
+      </w:r>
+      <w:proofErr w:type="spellStart"/>
+      <w:r>
+        <w:rPr>
+          <w:rFonts w:ascii="Times New Roman" w:hAnsi="Times New Roman" w:cs="Times New Roman"/>
+        </w:rPr>
+        <w:t>tahun</w:t>
+      </w:r>
+      <w:proofErr w:type="spellEnd"/>
+      <w:r>
+        <w:rPr>
+          <w:rFonts w:ascii="Times New Roman" w:hAnsi="Times New Roman" w:cs="Times New Roman"/>
+        </w:rPr>
+        <w:t xml:space="preserve">) </w:t>
+      </w:r>
+      <w:proofErr w:type="spellStart"/>
+      <w:r>
+        <w:rPr>
+          <w:rFonts w:ascii="Times New Roman" w:hAnsi="Times New Roman" w:cs="Times New Roman"/>
+        </w:rPr>
+        <w:t>atau</w:t>
+      </w:r>
+      <w:proofErr w:type="spellEnd"/>
+      <w:r>
+        <w:rPr>
+          <w:rFonts w:ascii="Times New Roman" w:hAnsi="Times New Roman" w:cs="Times New Roman"/>
+        </w:rPr>
+        <w:t xml:space="preserve"> </w:t>
       </w:r>
       <w:proofErr w:type="spellStart"/>
       <w:r>
@@ -23574,7 +23749,7 @@
 </file>
 
 <file path=customXml/itemProps1.xml><?xml version="1.0" encoding="utf-8"?>
-<ds:datastoreItem xmlns:ds="http://schemas.openxmlformats.org/officeDocument/2006/customXml" ds:itemID="{3CDA5C08-3309-4FD0-8CA0-EF7575B352E8}">
+<ds:datastoreItem xmlns:ds="http://schemas.openxmlformats.org/officeDocument/2006/customXml" ds:itemID="{0DDD6D31-C55C-43FF-AD54-E10C0A269FEE}">
   <ds:schemaRefs>
     <ds:schemaRef ds:uri="http://schemas.openxmlformats.org/officeDocument/2006/bibliography"/>
   </ds:schemaRefs>

</xml_diff>